<commit_message>
Version 2 of the program/specification
Updated the java file and specification document to reflect the 1st set of New Requirements.
</commit_message>
<xml_diff>
--- a/Project Formal Specification.docx
+++ b/Project Formal Specification.docx
@@ -77,7 +77,10 @@
           </w:tcPr>
           <w:p>
             <w:r>
-              <w:t>Compute the frequency of each unique word in a file.</w:t>
+              <w:t>Count the lines and characters in a file, and c</w:t>
+            </w:r>
+            <w:r>
+              <w:t>ompute the frequency of each unique word.</w:t>
             </w:r>
           </w:p>
         </w:tc>
@@ -105,7 +108,13 @@
               <w:t>read the words within</w:t>
             </w:r>
             <w:r>
-              <w:t xml:space="preserve"> a file specified by the user and then output the frequencies of each word.</w:t>
+              <w:t xml:space="preserve"> a file specified by the user and then output the frequencies of each word</w:t>
+            </w:r>
+            <w:r>
+              <w:t xml:space="preserve"> along with the character count and line count</w:t>
+            </w:r>
+            <w:r>
+              <w:t>.</w:t>
             </w:r>
           </w:p>
         </w:tc>
@@ -171,7 +180,13 @@
           </w:tcPr>
           <w:p>
             <w:r>
-              <w:t>Word-frequencies printed to standard output.</w:t>
+              <w:t>Word</w:t>
+            </w:r>
+            <w:r>
+              <w:t>/line/character</w:t>
+            </w:r>
+            <w:r>
+              <w:t>-frequencies printed to standard output.</w:t>
             </w:r>
           </w:p>
         </w:tc>
@@ -194,6 +209,12 @@
           <w:p>
             <w:r>
               <w:t>The frequency of each word can be computed by scanning each line of a file and adding the unique words as keys into a HashMap.  The values of the HashMap will track the number of times each unique word has appeared.</w:t>
+            </w:r>
+            <w:r>
+              <w:t xml:space="preserve">  Total</w:t>
+            </w:r>
+            <w:r>
+              <w:t xml:space="preserve"> characters are added up while scanning the words.  Total lines are calculated in a separate loop by scanning each line.</w:t>
             </w:r>
           </w:p>
         </w:tc>
@@ -321,7 +342,7 @@
         </w:numPr>
       </w:pPr>
       <w:r>
-        <w:t>Program shall prompt the user for the name of a file to scan.</w:t>
+        <w:t>Program shall create integer variables for the count of lines and count of characters.</w:t>
       </w:r>
     </w:p>
     <w:p>
@@ -333,7 +354,7 @@
         </w:numPr>
       </w:pPr>
       <w:r>
-        <w:t>Program shall take in a String from standard input as the file name.</w:t>
+        <w:t>Program shall prompt the user for the name of a file to scan.</w:t>
       </w:r>
     </w:p>
     <w:p>
@@ -345,7 +366,7 @@
         </w:numPr>
       </w:pPr>
       <w:r>
-        <w:t>Program shall attempt to open a file from the file name.</w:t>
+        <w:t>Program shall take in a String from standard input as the file name.</w:t>
       </w:r>
     </w:p>
     <w:p>
@@ -357,19 +378,7 @@
         </w:numPr>
       </w:pPr>
       <w:r>
-        <w:t>If the file fails to open, then the program shall print an error code</w:t>
-      </w:r>
-      <w:r>
-        <w:t>, close the scanner,</w:t>
-      </w:r>
-      <w:r>
-        <w:t xml:space="preserve"> and e</w:t>
-      </w:r>
-      <w:r>
-        <w:t>xit</w:t>
-      </w:r>
-      <w:r>
-        <w:t>.</w:t>
+        <w:t>Program shall attempt to open a file from the file name.</w:t>
       </w:r>
     </w:p>
     <w:p>
@@ -381,10 +390,19 @@
         </w:numPr>
       </w:pPr>
       <w:r>
-        <w:t xml:space="preserve">Program shall read the file one </w:t>
-      </w:r>
-      <w:r>
-        <w:t>word at a time.</w:t>
+        <w:t>If the file fails to open, then the program shall print an error code</w:t>
+      </w:r>
+      <w:r>
+        <w:t>, close the scanner,</w:t>
+      </w:r>
+      <w:r>
+        <w:t xml:space="preserve"> and e</w:t>
+      </w:r>
+      <w:r>
+        <w:t>xit</w:t>
+      </w:r>
+      <w:r>
+        <w:t>.</w:t>
       </w:r>
     </w:p>
     <w:p>
@@ -396,7 +414,10 @@
         </w:numPr>
       </w:pPr>
       <w:r>
-        <w:t>For each word, if the word is a key in the HashMap, then the program shall increment the value for that key by 1.</w:t>
+        <w:t xml:space="preserve">Program shall read the lines </w:t>
+      </w:r>
+      <w:r>
+        <w:t>of the file and increment the line count once per line.</w:t>
       </w:r>
     </w:p>
     <w:p>
@@ -408,7 +429,10 @@
         </w:numPr>
       </w:pPr>
       <w:r>
-        <w:t>If the word is not a key in the HashMap, then the program shall add an element to the HashMap with a key matching the string and a value of 1.</w:t>
+        <w:t xml:space="preserve">Program shall read the file one </w:t>
+      </w:r>
+      <w:r>
+        <w:t>word at a time.</w:t>
       </w:r>
     </w:p>
     <w:p>
@@ -420,6 +444,42 @@
         </w:numPr>
       </w:pPr>
       <w:r>
+        <w:t>Program shall increment the character count by the length of each word.</w:t>
+      </w:r>
+    </w:p>
+    <w:p>
+      <w:pPr>
+        <w:pStyle w:val="ListParagraph"/>
+        <w:numPr>
+          <w:ilvl w:val="0"/>
+          <w:numId w:val="1"/>
+        </w:numPr>
+      </w:pPr>
+      <w:r>
+        <w:t>For each word, if the word is a key in the HashMap, then the program shall increment the value for that key by 1.</w:t>
+      </w:r>
+    </w:p>
+    <w:p>
+      <w:pPr>
+        <w:pStyle w:val="ListParagraph"/>
+        <w:numPr>
+          <w:ilvl w:val="0"/>
+          <w:numId w:val="1"/>
+        </w:numPr>
+      </w:pPr>
+      <w:r>
+        <w:t>If the word is not a key in the HashMap, then the program shall add an element to the HashMap with a key matching the string and a value of 1.</w:t>
+      </w:r>
+    </w:p>
+    <w:p>
+      <w:pPr>
+        <w:pStyle w:val="ListParagraph"/>
+        <w:numPr>
+          <w:ilvl w:val="0"/>
+          <w:numId w:val="1"/>
+        </w:numPr>
+      </w:pPr>
+      <w:r>
         <w:t xml:space="preserve">After all </w:t>
       </w:r>
       <w:r>
@@ -433,6 +493,18 @@
       </w:r>
       <w:r>
         <w:t>.</w:t>
+      </w:r>
+    </w:p>
+    <w:p>
+      <w:pPr>
+        <w:pStyle w:val="ListParagraph"/>
+        <w:numPr>
+          <w:ilvl w:val="0"/>
+          <w:numId w:val="1"/>
+        </w:numPr>
+      </w:pPr>
+      <w:r>
+        <w:t>Program shall print the character counts and line counts to standard output.</w:t>
       </w:r>
     </w:p>
     <w:p>

</xml_diff>